<commit_message>
Added the test cases and updated the requirements
</commit_message>
<xml_diff>
--- a/DOCS/SOFTWARE ENGINEERING REQUIREMENTS SPECIFICATION TABLE.docx
+++ b/DOCS/SOFTWARE ENGINEERING REQUIREMENTS SPECIFICATION TABLE.docx
@@ -7,31 +7,31 @@
         <w:pStyle w:val="Ttulo1"/>
         <w:rPr>
           <w:rFonts w:ascii="Times New Roman" w:hAnsi="Times New Roman" w:cs="Times New Roman"/>
-          <w:sz w:val="36"/>
-          <w:szCs w:val="36"/>
+          <w:sz w:val="32"/>
+          <w:szCs w:val="32"/>
         </w:rPr>
       </w:pPr>
       <w:r>
         <w:rPr>
           <w:rFonts w:ascii="Times New Roman" w:hAnsi="Times New Roman" w:cs="Times New Roman"/>
-          <w:sz w:val="36"/>
-          <w:szCs w:val="36"/>
+          <w:sz w:val="32"/>
+          <w:szCs w:val="32"/>
         </w:rPr>
         <w:t xml:space="preserve">SOFTWARE ENGINEERING </w:t>
       </w:r>
       <w:r>
         <w:rPr>
           <w:rFonts w:ascii="Times New Roman" w:hAnsi="Times New Roman" w:cs="Times New Roman"/>
-          <w:sz w:val="36"/>
-          <w:szCs w:val="36"/>
+          <w:sz w:val="32"/>
+          <w:szCs w:val="32"/>
         </w:rPr>
         <w:t>REQUIREMENTS</w:t>
       </w:r>
       <w:r>
         <w:rPr>
           <w:rFonts w:ascii="Times New Roman" w:hAnsi="Times New Roman" w:cs="Times New Roman"/>
-          <w:sz w:val="36"/>
-          <w:szCs w:val="36"/>
+          <w:sz w:val="32"/>
+          <w:szCs w:val="32"/>
         </w:rPr>
         <w:t xml:space="preserve"> SPECIFICATION TABLE</w:t>
       </w:r>
@@ -129,7 +129,6 @@
         <w:tab/>
         <w:t xml:space="preserve"> + Marlon </w:t>
       </w:r>
-      <w:proofErr w:type="spellStart"/>
       <w:r>
         <w:rPr>
           <w:rFonts w:ascii="Times New Roman" w:eastAsia="Times New Roman" w:hAnsi="Times New Roman" w:cs="Times New Roman"/>
@@ -137,9 +136,8 @@
           <w:szCs w:val="24"/>
           <w:lang w:val="es-CO"/>
         </w:rPr>
-        <w:t>Gomez</w:t>
+        <w:t>Gómez</w:t>
       </w:r>
-      <w:proofErr w:type="spellEnd"/>
       <w:r>
         <w:rPr>
           <w:rFonts w:ascii="Times New Roman" w:eastAsia="Times New Roman" w:hAnsi="Times New Roman" w:cs="Times New Roman"/>
@@ -1055,6 +1053,25 @@
                 <w:szCs w:val="24"/>
               </w:rPr>
               <w:t>RFN6: Intuitive User Interface.</w:t>
+            </w:r>
+          </w:p>
+          <w:p>
+            <w:pPr>
+              <w:widowControl w:val="0"/>
+              <w:spacing w:after="0" w:line="276" w:lineRule="auto"/>
+              <w:rPr>
+                <w:rFonts w:ascii="Times New Roman" w:eastAsia="Arial" w:hAnsi="Times New Roman" w:cs="Times New Roman"/>
+                <w:sz w:val="24"/>
+                <w:szCs w:val="24"/>
+              </w:rPr>
+            </w:pPr>
+            <w:r>
+              <w:rPr>
+                <w:rFonts w:ascii="Times New Roman" w:eastAsia="Arial" w:hAnsi="Times New Roman" w:cs="Times New Roman"/>
+                <w:sz w:val="24"/>
+                <w:szCs w:val="24"/>
+              </w:rPr>
+              <w:t>RFN7: Use of multiple data structures</w:t>
             </w:r>
           </w:p>
         </w:tc>
@@ -3984,31 +4001,15 @@
                 <w:sz w:val="24"/>
                 <w:szCs w:val="24"/>
               </w:rPr>
-              <w:t>The system must categorize reminders into two categories: "Priority" and "Not a priority"</w:t>
-            </w:r>
-            <w:r>
-              <w:rPr>
-                <w:rFonts w:ascii="Times New Roman" w:hAnsi="Times New Roman" w:cs="Times New Roman"/>
-                <w:sz w:val="24"/>
-                <w:szCs w:val="24"/>
-              </w:rPr>
-              <w:t>.</w:t>
-            </w:r>
-            <w:r>
-              <w:rPr>
-                <w:rFonts w:ascii="Times New Roman" w:hAnsi="Times New Roman" w:cs="Times New Roman"/>
-                <w:sz w:val="24"/>
-                <w:szCs w:val="24"/>
-              </w:rPr>
-              <w:t xml:space="preserve"> </w:t>
-            </w:r>
-            <w:r>
-              <w:rPr>
-                <w:rFonts w:ascii="Times New Roman" w:hAnsi="Times New Roman" w:cs="Times New Roman"/>
-                <w:sz w:val="24"/>
-                <w:szCs w:val="24"/>
-              </w:rPr>
-              <w:t>Reminders must be sorted by priority using a heap sort algorithm.</w:t>
+              <w:t xml:space="preserve">The system must categorize reminders into </w:t>
+            </w:r>
+            <w:r>
+              <w:rPr>
+                <w:rFonts w:ascii="Times New Roman" w:hAnsi="Times New Roman" w:cs="Times New Roman"/>
+                <w:sz w:val="24"/>
+                <w:szCs w:val="24"/>
+              </w:rPr>
+              <w:t>multiple categories: “High priority”, “Medium priority”, “Low priority”, “Optional” and “non-priority”. All the tasks should be inserted in a hash table. The priority tasks should be organized by priority with the help of a priority queue and the non-priority tasks must be organized by their order of arrival with the help of a queue.</w:t>
             </w:r>
           </w:p>
         </w:tc>
@@ -4275,23 +4276,15 @@
                 <w:sz w:val="24"/>
                 <w:szCs w:val="24"/>
               </w:rPr>
-              <w:t xml:space="preserve">The system assigns reminders to the specified priority category and </w:t>
-            </w:r>
-            <w:r>
-              <w:rPr>
-                <w:rFonts w:ascii="Times New Roman" w:hAnsi="Times New Roman" w:cs="Times New Roman"/>
-                <w:sz w:val="24"/>
-                <w:szCs w:val="24"/>
-              </w:rPr>
-              <w:t>sorts of</w:t>
-            </w:r>
-            <w:r>
-              <w:rPr>
-                <w:rFonts w:ascii="Times New Roman" w:hAnsi="Times New Roman" w:cs="Times New Roman"/>
-                <w:sz w:val="24"/>
-                <w:szCs w:val="24"/>
-              </w:rPr>
-              <w:t xml:space="preserve"> reminders by priority.</w:t>
+              <w:t xml:space="preserve">The system assigns reminders to the specified priority </w:t>
+            </w:r>
+            <w:r>
+              <w:rPr>
+                <w:rFonts w:ascii="Times New Roman" w:hAnsi="Times New Roman" w:cs="Times New Roman"/>
+                <w:sz w:val="24"/>
+                <w:szCs w:val="24"/>
+              </w:rPr>
+              <w:t xml:space="preserve">and data structure. Each structure should be organized by priority or by order of arrival depending on the structure. </w:t>
             </w:r>
           </w:p>
         </w:tc>
@@ -4551,9 +4544,9 @@
       </w:tblPr>
       <w:tblGrid>
         <w:gridCol w:w="1523"/>
-        <w:gridCol w:w="1894"/>
-        <w:gridCol w:w="1419"/>
-        <w:gridCol w:w="3992"/>
+        <w:gridCol w:w="1978"/>
+        <w:gridCol w:w="1436"/>
+        <w:gridCol w:w="3891"/>
       </w:tblGrid>
       <w:tr>
         <w:trPr>
@@ -4688,7 +4681,33 @@
                 <w:sz w:val="24"/>
                 <w:szCs w:val="24"/>
               </w:rPr>
-              <w:t>Users must be able to view a list of all their reminders. They should have the option to sort this list by deadline or priority.</w:t>
+              <w:t>Users must be able to view a list of all their reminders. The</w:t>
+            </w:r>
+            <w:r>
+              <w:rPr>
+                <w:rFonts w:ascii="Times New Roman" w:hAnsi="Times New Roman" w:cs="Times New Roman"/>
+                <w:sz w:val="24"/>
+                <w:szCs w:val="24"/>
+              </w:rPr>
+              <w:t xml:space="preserve"> software should let the user choose if he wants to see </w:t>
+            </w:r>
+            <w:proofErr w:type="gramStart"/>
+            <w:r>
+              <w:rPr>
+                <w:rFonts w:ascii="Times New Roman" w:hAnsi="Times New Roman" w:cs="Times New Roman"/>
+                <w:sz w:val="24"/>
+                <w:szCs w:val="24"/>
+              </w:rPr>
+              <w:t>all of</w:t>
+            </w:r>
+            <w:proofErr w:type="gramEnd"/>
+            <w:r>
+              <w:rPr>
+                <w:rFonts w:ascii="Times New Roman" w:hAnsi="Times New Roman" w:cs="Times New Roman"/>
+                <w:sz w:val="24"/>
+                <w:szCs w:val="24"/>
+              </w:rPr>
+              <w:t xml:space="preserve"> the tasks, the priority tasks, and the non-priority ones. </w:t>
             </w:r>
           </w:p>
         </w:tc>
@@ -5194,6 +5213,26 @@
         </w:tc>
       </w:tr>
     </w:tbl>
+    <w:p>
+      <w:pPr>
+        <w:spacing w:after="0"/>
+        <w:rPr>
+          <w:rFonts w:ascii="Times New Roman" w:hAnsi="Times New Roman" w:cs="Times New Roman"/>
+          <w:sz w:val="24"/>
+          <w:szCs w:val="24"/>
+        </w:rPr>
+      </w:pPr>
+    </w:p>
+    <w:p>
+      <w:pPr>
+        <w:spacing w:after="0"/>
+        <w:rPr>
+          <w:rFonts w:ascii="Times New Roman" w:hAnsi="Times New Roman" w:cs="Times New Roman"/>
+          <w:sz w:val="24"/>
+          <w:szCs w:val="24"/>
+        </w:rPr>
+      </w:pPr>
+    </w:p>
     <w:p>
       <w:pPr>
         <w:spacing w:after="0"/>
@@ -5253,6 +5292,7 @@
                 <w:sz w:val="24"/>
                 <w:szCs w:val="24"/>
               </w:rPr>
+              <w:lastRenderedPageBreak/>
               <w:t>Name or identifier</w:t>
             </w:r>
           </w:p>
@@ -5362,6 +5402,14 @@
               </w:rPr>
               <w:t>Implement a function that allows users to undo the last action performed in the system. This includes the ability to undo adding, modifying, or deleting reminders.</w:t>
             </w:r>
+            <w:r>
+              <w:rPr>
+                <w:rFonts w:ascii="Times New Roman" w:hAnsi="Times New Roman" w:cs="Times New Roman"/>
+                <w:sz w:val="24"/>
+                <w:szCs w:val="24"/>
+              </w:rPr>
+              <w:t xml:space="preserve"> This functionality should be implemented with the help of a stack, where each action performed by the user will be added into the stack.</w:t>
+            </w:r>
           </w:p>
         </w:tc>
       </w:tr>
@@ -5474,7 +5522,9 @@
       </w:tr>
       <w:tr>
         <w:trPr>
-          <w:trHeight w:val="270"/>
+          <w:gridAfter w:val="3"/>
+          <w:wAfter w:w="4003" w:type="pct"/>
+          <w:trHeight w:val="317"/>
           <w:tblHeader/>
         </w:trPr>
         <w:tc>
@@ -5501,118 +5551,6 @@
                 <w:szCs w:val="24"/>
               </w:rPr>
             </w:pPr>
-          </w:p>
-        </w:tc>
-        <w:tc>
-          <w:tcPr>
-            <w:tcW w:w="1171" w:type="pct"/>
-            <w:vAlign w:val="center"/>
-          </w:tcPr>
-          <w:p>
-            <w:pPr>
-              <w:spacing w:after="0"/>
-              <w:rPr>
-                <w:rFonts w:ascii="Times New Roman" w:hAnsi="Times New Roman" w:cs="Times New Roman"/>
-                <w:sz w:val="24"/>
-                <w:szCs w:val="24"/>
-              </w:rPr>
-            </w:pPr>
-            <w:r>
-              <w:rPr>
-                <w:rFonts w:ascii="Times New Roman" w:hAnsi="Times New Roman" w:cs="Times New Roman"/>
-                <w:sz w:val="24"/>
-                <w:szCs w:val="24"/>
-              </w:rPr>
-              <w:t>a</w:t>
-            </w:r>
-            <w:r>
-              <w:rPr>
-                <w:rFonts w:ascii="Times New Roman" w:hAnsi="Times New Roman" w:cs="Times New Roman"/>
-                <w:sz w:val="24"/>
-                <w:szCs w:val="24"/>
-              </w:rPr>
-              <w:t>ction</w:t>
-            </w:r>
-            <w:r>
-              <w:rPr>
-                <w:rFonts w:ascii="Times New Roman" w:hAnsi="Times New Roman" w:cs="Times New Roman"/>
-                <w:sz w:val="24"/>
-                <w:szCs w:val="24"/>
-              </w:rPr>
-              <w:t>T</w:t>
-            </w:r>
-            <w:r>
-              <w:rPr>
-                <w:rFonts w:ascii="Times New Roman" w:hAnsi="Times New Roman" w:cs="Times New Roman"/>
-                <w:sz w:val="24"/>
-                <w:szCs w:val="24"/>
-              </w:rPr>
-              <w:t>o</w:t>
-            </w:r>
-            <w:r>
-              <w:rPr>
-                <w:rFonts w:ascii="Times New Roman" w:hAnsi="Times New Roman" w:cs="Times New Roman"/>
-                <w:sz w:val="24"/>
-                <w:szCs w:val="24"/>
-              </w:rPr>
-              <w:t>U</w:t>
-            </w:r>
-            <w:r>
-              <w:rPr>
-                <w:rFonts w:ascii="Times New Roman" w:hAnsi="Times New Roman" w:cs="Times New Roman"/>
-                <w:sz w:val="24"/>
-                <w:szCs w:val="24"/>
-              </w:rPr>
-              <w:t>ndo</w:t>
-            </w:r>
-          </w:p>
-        </w:tc>
-        <w:tc>
-          <w:tcPr>
-            <w:tcW w:w="719" w:type="pct"/>
-            <w:vAlign w:val="center"/>
-          </w:tcPr>
-          <w:p>
-            <w:pPr>
-              <w:spacing w:after="0"/>
-              <w:rPr>
-                <w:rFonts w:ascii="Times New Roman" w:hAnsi="Times New Roman" w:cs="Times New Roman"/>
-                <w:sz w:val="24"/>
-                <w:szCs w:val="24"/>
-              </w:rPr>
-            </w:pPr>
-            <w:r>
-              <w:rPr>
-                <w:rFonts w:ascii="Times New Roman" w:hAnsi="Times New Roman" w:cs="Times New Roman"/>
-                <w:sz w:val="24"/>
-                <w:szCs w:val="24"/>
-              </w:rPr>
-              <w:t>Enum</w:t>
-            </w:r>
-          </w:p>
-        </w:tc>
-        <w:tc>
-          <w:tcPr>
-            <w:tcW w:w="2113" w:type="pct"/>
-            <w:vAlign w:val="center"/>
-          </w:tcPr>
-          <w:p>
-            <w:pPr>
-              <w:spacing w:after="0"/>
-              <w:rPr>
-                <w:rFonts w:ascii="Times New Roman" w:hAnsi="Times New Roman" w:cs="Times New Roman"/>
-                <w:sz w:val="24"/>
-                <w:szCs w:val="24"/>
-              </w:rPr>
-            </w:pPr>
-            <w:r>
-              <w:rPr>
-                <w:rFonts w:ascii="Times New Roman" w:hAnsi="Times New Roman" w:cs="Times New Roman"/>
-                <w:sz w:val="24"/>
-                <w:szCs w:val="24"/>
-              </w:rPr>
-              <w:t>It can be “add reminder”, “modify reminder” and “delete reminder”</w:t>
-            </w:r>
           </w:p>
         </w:tc>
       </w:tr>

</xml_diff>